<commit_message>
FSL 30-9y document updates
</commit_message>
<xml_diff>
--- a/b829/aberhart/programs/french-immersion/french-immersion.docx
+++ b/b829/aberhart/programs/french-immersion/french-immersion.docx
@@ -306,8 +306,19 @@
             <w:sz w:val="24"/>
             <w:szCs w:val="24"/>
           </w:rPr>
-          <w:t>Fred Kreiner</w:t>
+          <w:t xml:space="preserve">Fred </w:t>
         </w:r>
+        <w:proofErr w:type="spellStart"/>
+        <w:r>
+          <w:rPr>
+            <w:rStyle w:val="Hyperlink"/>
+            <w:rFonts w:ascii="Arial" w:hAnsi="Arial" w:cs="Arial"/>
+            <w:sz w:val="24"/>
+            <w:szCs w:val="24"/>
+          </w:rPr>
+          <w:t>Kreiner</w:t>
+        </w:r>
+        <w:proofErr w:type="spellEnd"/>
       </w:hyperlink>
       <w:r>
         <w:rPr>
@@ -315,7 +326,25 @@
           <w:sz w:val="24"/>
           <w:szCs w:val="24"/>
         </w:rPr>
-        <w:t xml:space="preserve"> “ BUT MOM…</w:t>
+        <w:t xml:space="preserve"> </w:t>
+      </w:r>
+      <w:proofErr w:type="gramStart"/>
+      <w:r>
+        <w:rPr>
+          <w:rFonts w:ascii="Arial" w:hAnsi="Arial" w:cs="Arial"/>
+          <w:sz w:val="24"/>
+          <w:szCs w:val="24"/>
+        </w:rPr>
+        <w:t>“ BUT</w:t>
+      </w:r>
+      <w:proofErr w:type="gramEnd"/>
+      <w:r>
+        <w:rPr>
+          <w:rFonts w:ascii="Arial" w:hAnsi="Arial" w:cs="Arial"/>
+          <w:sz w:val="24"/>
+          <w:szCs w:val="24"/>
+        </w:rPr>
+        <w:t xml:space="preserve"> MOM…</w:t>
       </w:r>
       <w:r>
         <w:rPr>
@@ -355,8 +384,6 @@
         </w:rPr>
         <w:t>Important dates for 2014-15</w:t>
       </w:r>
-      <w:bookmarkStart w:id="0" w:name="_GoBack"/>
-      <w:bookmarkEnd w:id="0"/>
       <w:r>
         <w:rPr>
           <w:rFonts w:ascii="Arial" w:hAnsi="Arial" w:cs="Arial"/>
@@ -475,14 +502,46 @@
           <w:rFonts w:ascii="Arial" w:hAnsi="Arial" w:cs="Arial"/>
           <w:lang w:val="fr-FR"/>
         </w:rPr>
-        <w:t>Mme Stéphanie Lavallée – Te</w:t>
-      </w:r>
+        <w:t xml:space="preserve">Mme Stéphanie </w:t>
+      </w:r>
+      <w:proofErr w:type="spellStart"/>
       <w:r>
         <w:rPr>
           <w:rFonts w:ascii="Arial" w:hAnsi="Arial" w:cs="Arial"/>
           <w:lang w:val="fr-FR"/>
         </w:rPr>
-        <w:t>acher (FLA</w:t>
+        <w:t>Lavallée</w:t>
+      </w:r>
+      <w:proofErr w:type="spellEnd"/>
+      <w:r>
+        <w:rPr>
+          <w:rFonts w:ascii="Arial" w:hAnsi="Arial" w:cs="Arial"/>
+          <w:lang w:val="fr-FR"/>
+        </w:rPr>
+        <w:t xml:space="preserve"> – </w:t>
+      </w:r>
+      <w:proofErr w:type="spellStart"/>
+      <w:r>
+        <w:rPr>
+          <w:rFonts w:ascii="Arial" w:hAnsi="Arial" w:cs="Arial"/>
+          <w:lang w:val="fr-FR"/>
+        </w:rPr>
+        <w:t>Te</w:t>
+      </w:r>
+      <w:r>
+        <w:rPr>
+          <w:rFonts w:ascii="Arial" w:hAnsi="Arial" w:cs="Arial"/>
+          <w:lang w:val="fr-FR"/>
+        </w:rPr>
+        <w:t>acher</w:t>
+      </w:r>
+      <w:proofErr w:type="spellEnd"/>
+      <w:r>
+        <w:rPr>
+          <w:rFonts w:ascii="Arial" w:hAnsi="Arial" w:cs="Arial"/>
+          <w:lang w:val="fr-FR"/>
+        </w:rPr>
+        <w:t xml:space="preserve"> (FLA</w:t>
       </w:r>
       <w:r>
         <w:rPr>
@@ -596,12 +655,21 @@
           <w:lang w:val="en-US"/>
         </w:rPr>
       </w:pPr>
+      <w:proofErr w:type="spellStart"/>
       <w:r>
         <w:rPr>
           <w:rFonts w:ascii="Arial" w:hAnsi="Arial" w:cs="Arial"/>
           <w:lang w:val="en-US"/>
         </w:rPr>
-        <w:t xml:space="preserve">Mme Jill Pettigrew </w:t>
+        <w:t>Mme</w:t>
+      </w:r>
+      <w:proofErr w:type="spellEnd"/>
+      <w:r>
+        <w:rPr>
+          <w:rFonts w:ascii="Arial" w:hAnsi="Arial" w:cs="Arial"/>
+          <w:lang w:val="en-US"/>
+        </w:rPr>
+        <w:t xml:space="preserve"> Jill Pettigrew </w:t>
       </w:r>
       <w:r>
         <w:rPr>
@@ -709,7 +777,23 @@
           <w:rFonts w:ascii="Arial" w:hAnsi="Arial" w:cs="Arial"/>
           <w:lang w:val="fr-FR"/>
         </w:rPr>
-        <w:t xml:space="preserve">Mme Fatima Hudda  </w:t>
+        <w:t xml:space="preserve">Mme Fatima </w:t>
+      </w:r>
+      <w:proofErr w:type="spellStart"/>
+      <w:r>
+        <w:rPr>
+          <w:rFonts w:ascii="Arial" w:hAnsi="Arial" w:cs="Arial"/>
+          <w:lang w:val="fr-FR"/>
+        </w:rPr>
+        <w:t>Hudda</w:t>
+      </w:r>
+      <w:proofErr w:type="spellEnd"/>
+      <w:r>
+        <w:rPr>
+          <w:rFonts w:ascii="Arial" w:hAnsi="Arial" w:cs="Arial"/>
+          <w:lang w:val="fr-FR"/>
+        </w:rPr>
+        <w:t xml:space="preserve">  </w:t>
       </w:r>
       <w:hyperlink r:id="rId19" w:history="1">
         <w:r>
@@ -762,7 +846,23 @@
           <w:rFonts w:ascii="Arial" w:hAnsi="Arial" w:cs="Arial"/>
           <w:lang w:val="fr-FR"/>
         </w:rPr>
-        <w:t xml:space="preserve">Mme Fosti </w:t>
+        <w:t xml:space="preserve">Mme </w:t>
+      </w:r>
+      <w:proofErr w:type="spellStart"/>
+      <w:r>
+        <w:rPr>
+          <w:rFonts w:ascii="Arial" w:hAnsi="Arial" w:cs="Arial"/>
+          <w:lang w:val="fr-FR"/>
+        </w:rPr>
+        <w:t>Fosti</w:t>
+      </w:r>
+      <w:proofErr w:type="spellEnd"/>
+      <w:r>
+        <w:rPr>
+          <w:rFonts w:ascii="Arial" w:hAnsi="Arial" w:cs="Arial"/>
+          <w:lang w:val="fr-FR"/>
+        </w:rPr>
+        <w:t xml:space="preserve"> </w:t>
       </w:r>
       <w:hyperlink r:id="rId21" w:history="1">
         <w:r>
@@ -864,7 +964,23 @@
           <w:rFonts w:ascii="Arial" w:hAnsi="Arial" w:cs="Arial"/>
           <w:lang w:val="fr-FR"/>
         </w:rPr>
-        <w:t xml:space="preserve"> Moquin </w:t>
+        <w:t xml:space="preserve"> </w:t>
+      </w:r>
+      <w:proofErr w:type="spellStart"/>
+      <w:r>
+        <w:rPr>
+          <w:rFonts w:ascii="Arial" w:hAnsi="Arial" w:cs="Arial"/>
+          <w:lang w:val="fr-FR"/>
+        </w:rPr>
+        <w:t>Moquin</w:t>
+      </w:r>
+      <w:proofErr w:type="spellEnd"/>
+      <w:r>
+        <w:rPr>
+          <w:rFonts w:ascii="Arial" w:hAnsi="Arial" w:cs="Arial"/>
+          <w:lang w:val="fr-FR"/>
+        </w:rPr>
+        <w:t xml:space="preserve"> </w:t>
       </w:r>
       <w:hyperlink r:id="rId23" w:history="1">
         <w:r>
@@ -952,6 +1068,7 @@
         </w:rPr>
         <w:t xml:space="preserve">Ryan </w:t>
       </w:r>
+      <w:proofErr w:type="gramStart"/>
       <w:r>
         <w:rPr>
           <w:rStyle w:val="Hyperlink"/>
@@ -961,15 +1078,30 @@
         </w:rPr>
         <w:t xml:space="preserve">Mooney  </w:t>
       </w:r>
-      <w:hyperlink r:id="rId25" w:history="1">
-        <w:r>
-          <w:rPr>
-            <w:rStyle w:val="Hyperlink"/>
-            <w:rFonts w:ascii="Arial" w:hAnsi="Arial" w:cs="Arial"/>
-          </w:rPr>
-          <w:t>rrmooney@cbe.ab.ca</w:t>
-        </w:r>
-      </w:hyperlink>
+      <w:proofErr w:type="gramEnd"/>
+      <w:r>
+        <w:fldChar w:fldCharType="begin"/>
+      </w:r>
+      <w:r>
+        <w:instrText xml:space="preserve"> HYPERLINK "mailto:rrmooney@cbe.ab.ca" </w:instrText>
+      </w:r>
+      <w:r>
+        <w:fldChar w:fldCharType="separate"/>
+      </w:r>
+      <w:r>
+        <w:rPr>
+          <w:rStyle w:val="Hyperlink"/>
+          <w:rFonts w:ascii="Arial" w:hAnsi="Arial" w:cs="Arial"/>
+        </w:rPr>
+        <w:t>rrmooney@cbe.ab.ca</w:t>
+      </w:r>
+      <w:r>
+        <w:rPr>
+          <w:rStyle w:val="Hyperlink"/>
+          <w:rFonts w:ascii="Arial" w:hAnsi="Arial" w:cs="Arial"/>
+        </w:rPr>
+        <w:fldChar w:fldCharType="end"/>
+      </w:r>
     </w:p>
     <w:p>
       <w:pPr>
@@ -988,7 +1120,7 @@
         </w:rPr>
         <w:t xml:space="preserve">Mme Caroline Tremblay </w:t>
       </w:r>
-      <w:hyperlink r:id="rId26" w:history="1">
+      <w:hyperlink r:id="rId25" w:history="1">
         <w:r>
           <w:rPr>
             <w:rStyle w:val="Hyperlink"/>
@@ -1038,6 +1170,7 @@
         </w:rPr>
         <w:t xml:space="preserve">French Learning </w:t>
       </w:r>
+      <w:proofErr w:type="spellStart"/>
       <w:r>
         <w:rPr>
           <w:rFonts w:ascii="Arial" w:hAnsi="Arial" w:cs="Arial"/>
@@ -1047,6 +1180,7 @@
         </w:rPr>
         <w:t>strategists</w:t>
       </w:r>
+      <w:proofErr w:type="spellEnd"/>
       <w:r>
         <w:rPr>
           <w:rFonts w:ascii="Arial" w:hAnsi="Arial" w:cs="Arial"/>
@@ -1096,9 +1230,25 @@
           <w:rFonts w:ascii="Arial" w:hAnsi="Arial" w:cs="Arial"/>
           <w:lang w:val="fr-FR"/>
         </w:rPr>
-        <w:t xml:space="preserve">Andrée Belhumeur </w:t>
-      </w:r>
-      <w:hyperlink r:id="rId27" w:history="1">
+        <w:t xml:space="preserve">Andrée </w:t>
+      </w:r>
+      <w:proofErr w:type="spellStart"/>
+      <w:r>
+        <w:rPr>
+          <w:rFonts w:ascii="Arial" w:hAnsi="Arial" w:cs="Arial"/>
+          <w:lang w:val="fr-FR"/>
+        </w:rPr>
+        <w:t>Belhumeur</w:t>
+      </w:r>
+      <w:proofErr w:type="spellEnd"/>
+      <w:r>
+        <w:rPr>
+          <w:rFonts w:ascii="Arial" w:hAnsi="Arial" w:cs="Arial"/>
+          <w:lang w:val="fr-FR"/>
+        </w:rPr>
+        <w:t xml:space="preserve"> </w:t>
+      </w:r>
+      <w:hyperlink r:id="rId26" w:history="1">
         <w:r>
           <w:rPr>
             <w:rStyle w:val="Hyperlink"/>
@@ -1124,9 +1274,31 @@
           <w:u w:val="none"/>
           <w:lang w:val="fr-FR"/>
         </w:rPr>
-        <w:t xml:space="preserve">Mme Shayda Cummings </w:t>
-      </w:r>
-      <w:hyperlink r:id="rId28" w:history="1">
+        <w:t xml:space="preserve">Mme </w:t>
+      </w:r>
+      <w:proofErr w:type="spellStart"/>
+      <w:r>
+        <w:rPr>
+          <w:rStyle w:val="Hyperlink"/>
+          <w:rFonts w:ascii="Arial" w:hAnsi="Arial" w:cs="Arial"/>
+          <w:color w:val="auto"/>
+          <w:u w:val="none"/>
+          <w:lang w:val="fr-FR"/>
+        </w:rPr>
+        <w:t>Shayda</w:t>
+      </w:r>
+      <w:proofErr w:type="spellEnd"/>
+      <w:r>
+        <w:rPr>
+          <w:rStyle w:val="Hyperlink"/>
+          <w:rFonts w:ascii="Arial" w:hAnsi="Arial" w:cs="Arial"/>
+          <w:color w:val="auto"/>
+          <w:u w:val="none"/>
+          <w:lang w:val="fr-FR"/>
+        </w:rPr>
+        <w:t xml:space="preserve"> Cummings </w:t>
+      </w:r>
+      <w:hyperlink r:id="rId27" w:history="1">
         <w:r>
           <w:rPr>
             <w:rStyle w:val="Hyperlink"/>
@@ -1198,7 +1370,7 @@
         </w:rPr>
         <w:t xml:space="preserve">M. Sébastien Fournier </w:t>
       </w:r>
-      <w:hyperlink r:id="rId29" w:history="1">
+      <w:hyperlink r:id="rId28" w:history="1">
         <w:r>
           <w:rPr>
             <w:rStyle w:val="Hyperlink"/>
@@ -1251,7 +1423,7 @@
           <w:lang w:val="fr-FR"/>
         </w:rPr>
       </w:pPr>
-      <w:hyperlink r:id="rId30" w:tgtFrame="_blank" w:history="1">
+      <w:hyperlink r:id="rId29" w:tgtFrame="_blank" w:history="1">
         <w:r>
           <w:rPr>
             <w:rStyle w:val="Hyperlink"/>
@@ -1285,7 +1457,7 @@
           <w:lang w:val="fr-FR"/>
         </w:rPr>
       </w:pPr>
-      <w:hyperlink r:id="rId31" w:tgtFrame="_blank" w:history="1">
+      <w:hyperlink r:id="rId30" w:tgtFrame="_blank" w:history="1">
         <w:r>
           <w:rPr>
             <w:rStyle w:val="Hyperlink"/>
@@ -1339,7 +1511,67 @@
           <w:lang w:val="fr-FR" w:eastAsia="en-CA"/>
           <w14:cntxtAlts/>
         </w:rPr>
-        <w:t xml:space="preserve">FRENCH LANGUAGE ARTS 10-1, 20-1, 30-1 (5 credits each) </w:t>
+        <w:t xml:space="preserve">FRENCH LANGUAGE ARTS 10-1, 20-1, 30-1 (5 </w:t>
+      </w:r>
+      <w:proofErr w:type="spellStart"/>
+      <w:r>
+        <w:rPr>
+          <w:rFonts w:ascii="Arial" w:eastAsia="Times New Roman" w:hAnsi="Arial" w:cs="Arial"/>
+          <w:b/>
+          <w:bCs/>
+          <w:color w:val="000000"/>
+          <w:kern w:val="28"/>
+          <w:sz w:val="24"/>
+          <w:szCs w:val="24"/>
+          <w:lang w:val="fr-FR" w:eastAsia="en-CA"/>
+          <w14:cntxtAlts/>
+        </w:rPr>
+        <w:t>credits</w:t>
+      </w:r>
+      <w:proofErr w:type="spellEnd"/>
+      <w:r>
+        <w:rPr>
+          <w:rFonts w:ascii="Arial" w:eastAsia="Times New Roman" w:hAnsi="Arial" w:cs="Arial"/>
+          <w:b/>
+          <w:bCs/>
+          <w:color w:val="000000"/>
+          <w:kern w:val="28"/>
+          <w:sz w:val="24"/>
+          <w:szCs w:val="24"/>
+          <w:lang w:val="fr-FR" w:eastAsia="en-CA"/>
+          <w14:cntxtAlts/>
+        </w:rPr>
+        <w:t xml:space="preserve"> </w:t>
+      </w:r>
+      <w:proofErr w:type="spellStart"/>
+      <w:r>
+        <w:rPr>
+          <w:rFonts w:ascii="Arial" w:eastAsia="Times New Roman" w:hAnsi="Arial" w:cs="Arial"/>
+          <w:b/>
+          <w:bCs/>
+          <w:color w:val="000000"/>
+          <w:kern w:val="28"/>
+          <w:sz w:val="24"/>
+          <w:szCs w:val="24"/>
+          <w:lang w:val="fr-FR" w:eastAsia="en-CA"/>
+          <w14:cntxtAlts/>
+        </w:rPr>
+        <w:t>each</w:t>
+      </w:r>
+      <w:proofErr w:type="spellEnd"/>
+      <w:r>
+        <w:rPr>
+          <w:rFonts w:ascii="Arial" w:eastAsia="Times New Roman" w:hAnsi="Arial" w:cs="Arial"/>
+          <w:b/>
+          <w:bCs/>
+          <w:color w:val="000000"/>
+          <w:kern w:val="28"/>
+          <w:sz w:val="24"/>
+          <w:szCs w:val="24"/>
+          <w:lang w:val="fr-FR" w:eastAsia="en-CA"/>
+          <w14:cntxtAlts/>
+        </w:rPr>
+        <w:t xml:space="preserve">) </w:t>
       </w:r>
     </w:p>
     <w:p>
@@ -1723,7 +1955,37 @@
                   </w14:srgbClr>
                 </w14:shadow>
               </w:rPr>
-              <w:t xml:space="preserve">Travail en classe </w:t>
+              <w:t xml:space="preserve">Travail en </w:t>
+            </w:r>
+            <w:proofErr w:type="spellStart"/>
+            <w:r>
+              <w:rPr>
+                <w:rFonts w:ascii="Arial" w:eastAsia="Times New Roman" w:hAnsi="Arial" w:cs="Arial"/>
+                <w:b/>
+                <w:smallCaps/>
+                <w:szCs w:val="24"/>
+                <w14:shadow w14:blurRad="50800" w14:dist="38100" w14:dir="2700000" w14:sx="100000" w14:sy="100000" w14:kx="0" w14:ky="0" w14:algn="tl">
+                  <w14:srgbClr w14:val="000000">
+                    <w14:alpha w14:val="60000"/>
+                  </w14:srgbClr>
+                </w14:shadow>
+              </w:rPr>
+              <w:t>classe</w:t>
+            </w:r>
+            <w:proofErr w:type="spellEnd"/>
+            <w:r>
+              <w:rPr>
+                <w:rFonts w:ascii="Arial" w:eastAsia="Times New Roman" w:hAnsi="Arial" w:cs="Arial"/>
+                <w:b/>
+                <w:smallCaps/>
+                <w:szCs w:val="24"/>
+                <w14:shadow w14:blurRad="50800" w14:dist="38100" w14:dir="2700000" w14:sx="100000" w14:sy="100000" w14:kx="0" w14:ky="0" w14:algn="tl">
+                  <w14:srgbClr w14:val="000000">
+                    <w14:alpha w14:val="60000"/>
+                  </w14:srgbClr>
+                </w14:shadow>
+              </w:rPr>
+              <w:t xml:space="preserve"> </w:t>
             </w:r>
           </w:p>
         </w:tc>
@@ -1851,7 +2113,37 @@
                   </w14:srgbClr>
                 </w14:shadow>
               </w:rPr>
-              <w:t xml:space="preserve">Travail en classe </w:t>
+              <w:t xml:space="preserve">Travail en </w:t>
+            </w:r>
+            <w:proofErr w:type="spellStart"/>
+            <w:r>
+              <w:rPr>
+                <w:rFonts w:ascii="Arial" w:eastAsia="Times New Roman" w:hAnsi="Arial" w:cs="Arial"/>
+                <w:b/>
+                <w:smallCaps/>
+                <w:szCs w:val="24"/>
+                <w14:shadow w14:blurRad="50800" w14:dist="38100" w14:dir="2700000" w14:sx="100000" w14:sy="100000" w14:kx="0" w14:ky="0" w14:algn="tl">
+                  <w14:srgbClr w14:val="000000">
+                    <w14:alpha w14:val="60000"/>
+                  </w14:srgbClr>
+                </w14:shadow>
+              </w:rPr>
+              <w:t>classe</w:t>
+            </w:r>
+            <w:proofErr w:type="spellEnd"/>
+            <w:r>
+              <w:rPr>
+                <w:rFonts w:ascii="Arial" w:eastAsia="Times New Roman" w:hAnsi="Arial" w:cs="Arial"/>
+                <w:b/>
+                <w:smallCaps/>
+                <w:szCs w:val="24"/>
+                <w14:shadow w14:blurRad="50800" w14:dist="38100" w14:dir="2700000" w14:sx="100000" w14:sy="100000" w14:kx="0" w14:ky="0" w14:algn="tl">
+                  <w14:srgbClr w14:val="000000">
+                    <w14:alpha w14:val="60000"/>
+                  </w14:srgbClr>
+                </w14:shadow>
+              </w:rPr>
+              <w:t xml:space="preserve"> </w:t>
             </w:r>
           </w:p>
         </w:tc>
@@ -1908,13 +2200,31 @@
                 <w:szCs w:val="24"/>
               </w:rPr>
             </w:pPr>
+            <w:proofErr w:type="spellStart"/>
             <w:r>
               <w:rPr>
                 <w:rFonts w:ascii="Arial" w:eastAsia="Times New Roman" w:hAnsi="Arial" w:cs="Arial"/>
                 <w:szCs w:val="24"/>
               </w:rPr>
-              <w:t>Compréhension écrite</w:t>
+              <w:t>Compréhension</w:t>
             </w:r>
+            <w:proofErr w:type="spellEnd"/>
+            <w:r>
+              <w:rPr>
+                <w:rFonts w:ascii="Arial" w:eastAsia="Times New Roman" w:hAnsi="Arial" w:cs="Arial"/>
+                <w:szCs w:val="24"/>
+              </w:rPr>
+              <w:t xml:space="preserve"> </w:t>
+            </w:r>
+            <w:proofErr w:type="spellStart"/>
+            <w:r>
+              <w:rPr>
+                <w:rFonts w:ascii="Arial" w:eastAsia="Times New Roman" w:hAnsi="Arial" w:cs="Arial"/>
+                <w:szCs w:val="24"/>
+              </w:rPr>
+              <w:t>écrite</w:t>
+            </w:r>
+            <w:proofErr w:type="spellEnd"/>
           </w:p>
           <w:p>
             <w:pPr>
@@ -1929,8 +2239,17 @@
                 <w:rFonts w:ascii="Arial" w:eastAsia="Times New Roman" w:hAnsi="Arial" w:cs="Arial"/>
                 <w:szCs w:val="24"/>
               </w:rPr>
-              <w:t>Production écrite</w:t>
+              <w:t xml:space="preserve">Production </w:t>
             </w:r>
+            <w:proofErr w:type="spellStart"/>
+            <w:r>
+              <w:rPr>
+                <w:rFonts w:ascii="Arial" w:eastAsia="Times New Roman" w:hAnsi="Arial" w:cs="Arial"/>
+                <w:szCs w:val="24"/>
+              </w:rPr>
+              <w:t>écrite</w:t>
+            </w:r>
+            <w:proofErr w:type="spellEnd"/>
           </w:p>
         </w:tc>
         <w:tc>
@@ -2030,13 +2349,31 @@
                 <w:szCs w:val="24"/>
               </w:rPr>
             </w:pPr>
+            <w:proofErr w:type="spellStart"/>
             <w:r>
               <w:rPr>
                 <w:rFonts w:ascii="Arial" w:eastAsia="Times New Roman" w:hAnsi="Arial" w:cs="Arial"/>
                 <w:szCs w:val="24"/>
               </w:rPr>
-              <w:t>Compréhension écrite</w:t>
+              <w:t>Compréhension</w:t>
             </w:r>
+            <w:proofErr w:type="spellEnd"/>
+            <w:r>
+              <w:rPr>
+                <w:rFonts w:ascii="Arial" w:eastAsia="Times New Roman" w:hAnsi="Arial" w:cs="Arial"/>
+                <w:szCs w:val="24"/>
+              </w:rPr>
+              <w:t xml:space="preserve"> </w:t>
+            </w:r>
+            <w:proofErr w:type="spellStart"/>
+            <w:r>
+              <w:rPr>
+                <w:rFonts w:ascii="Arial" w:eastAsia="Times New Roman" w:hAnsi="Arial" w:cs="Arial"/>
+                <w:szCs w:val="24"/>
+              </w:rPr>
+              <w:t>écrite</w:t>
+            </w:r>
+            <w:proofErr w:type="spellEnd"/>
           </w:p>
           <w:p>
             <w:pPr>
@@ -2051,8 +2388,17 @@
                 <w:rFonts w:ascii="Arial" w:eastAsia="Times New Roman" w:hAnsi="Arial" w:cs="Arial"/>
                 <w:szCs w:val="24"/>
               </w:rPr>
-              <w:t>Production écrite</w:t>
+              <w:t xml:space="preserve">Production </w:t>
             </w:r>
+            <w:proofErr w:type="spellStart"/>
+            <w:r>
+              <w:rPr>
+                <w:rFonts w:ascii="Arial" w:eastAsia="Times New Roman" w:hAnsi="Arial" w:cs="Arial"/>
+                <w:szCs w:val="24"/>
+              </w:rPr>
+              <w:t>écrite</w:t>
+            </w:r>
+            <w:proofErr w:type="spellEnd"/>
           </w:p>
         </w:tc>
         <w:tc>
@@ -2101,13 +2447,31 @@
                 <w:szCs w:val="24"/>
               </w:rPr>
             </w:pPr>
+            <w:proofErr w:type="spellStart"/>
             <w:r>
               <w:rPr>
                 <w:rFonts w:ascii="Arial" w:eastAsia="Times New Roman" w:hAnsi="Arial" w:cs="Arial"/>
                 <w:szCs w:val="24"/>
               </w:rPr>
-              <w:t>Compréhension orale</w:t>
+              <w:t>Compréhension</w:t>
             </w:r>
+            <w:proofErr w:type="spellEnd"/>
+            <w:r>
+              <w:rPr>
+                <w:rFonts w:ascii="Arial" w:eastAsia="Times New Roman" w:hAnsi="Arial" w:cs="Arial"/>
+                <w:szCs w:val="24"/>
+              </w:rPr>
+              <w:t xml:space="preserve"> </w:t>
+            </w:r>
+            <w:proofErr w:type="spellStart"/>
+            <w:r>
+              <w:rPr>
+                <w:rFonts w:ascii="Arial" w:eastAsia="Times New Roman" w:hAnsi="Arial" w:cs="Arial"/>
+                <w:szCs w:val="24"/>
+              </w:rPr>
+              <w:t>orale</w:t>
+            </w:r>
+            <w:proofErr w:type="spellEnd"/>
           </w:p>
           <w:p>
             <w:pPr>
@@ -2122,8 +2486,17 @@
                 <w:rFonts w:ascii="Arial" w:eastAsia="Times New Roman" w:hAnsi="Arial" w:cs="Arial"/>
                 <w:szCs w:val="24"/>
               </w:rPr>
-              <w:t>Production orale</w:t>
+              <w:t xml:space="preserve">Production </w:t>
             </w:r>
+            <w:proofErr w:type="spellStart"/>
+            <w:r>
+              <w:rPr>
+                <w:rFonts w:ascii="Arial" w:eastAsia="Times New Roman" w:hAnsi="Arial" w:cs="Arial"/>
+                <w:szCs w:val="24"/>
+              </w:rPr>
+              <w:t>orale</w:t>
+            </w:r>
+            <w:proofErr w:type="spellEnd"/>
           </w:p>
         </w:tc>
         <w:tc>
@@ -2223,13 +2596,31 @@
                 <w:szCs w:val="24"/>
               </w:rPr>
             </w:pPr>
+            <w:proofErr w:type="spellStart"/>
             <w:r>
               <w:rPr>
                 <w:rFonts w:ascii="Arial" w:eastAsia="Times New Roman" w:hAnsi="Arial" w:cs="Arial"/>
                 <w:szCs w:val="24"/>
               </w:rPr>
-              <w:t>Compréhension orale</w:t>
+              <w:t>Compréhension</w:t>
             </w:r>
+            <w:proofErr w:type="spellEnd"/>
+            <w:r>
+              <w:rPr>
+                <w:rFonts w:ascii="Arial" w:eastAsia="Times New Roman" w:hAnsi="Arial" w:cs="Arial"/>
+                <w:szCs w:val="24"/>
+              </w:rPr>
+              <w:t xml:space="preserve"> </w:t>
+            </w:r>
+            <w:proofErr w:type="spellStart"/>
+            <w:r>
+              <w:rPr>
+                <w:rFonts w:ascii="Arial" w:eastAsia="Times New Roman" w:hAnsi="Arial" w:cs="Arial"/>
+                <w:szCs w:val="24"/>
+              </w:rPr>
+              <w:t>orale</w:t>
+            </w:r>
+            <w:proofErr w:type="spellEnd"/>
           </w:p>
           <w:p>
             <w:pPr>
@@ -2244,8 +2635,17 @@
                 <w:rFonts w:ascii="Arial" w:eastAsia="Times New Roman" w:hAnsi="Arial" w:cs="Arial"/>
                 <w:szCs w:val="24"/>
               </w:rPr>
-              <w:t>Production orale</w:t>
+              <w:t xml:space="preserve">Production </w:t>
             </w:r>
+            <w:proofErr w:type="spellStart"/>
+            <w:r>
+              <w:rPr>
+                <w:rFonts w:ascii="Arial" w:eastAsia="Times New Roman" w:hAnsi="Arial" w:cs="Arial"/>
+                <w:szCs w:val="24"/>
+              </w:rPr>
+              <w:t>orale</w:t>
+            </w:r>
+            <w:proofErr w:type="spellEnd"/>
           </w:p>
         </w:tc>
         <w:tc>
@@ -2305,6 +2705,7 @@
                 </w14:shadow>
               </w:rPr>
             </w:pPr>
+            <w:proofErr w:type="spellStart"/>
             <w:r>
               <w:rPr>
                 <w:rFonts w:ascii="Arial" w:eastAsia="Times New Roman" w:hAnsi="Arial" w:cs="Arial"/>
@@ -2317,7 +2718,22 @@
                   </w14:srgbClr>
                 </w14:shadow>
               </w:rPr>
-              <w:t xml:space="preserve">Examen final </w:t>
+              <w:t>Examen</w:t>
+            </w:r>
+            <w:proofErr w:type="spellEnd"/>
+            <w:r>
+              <w:rPr>
+                <w:rFonts w:ascii="Arial" w:eastAsia="Times New Roman" w:hAnsi="Arial" w:cs="Arial"/>
+                <w:b/>
+                <w:smallCaps/>
+                <w:szCs w:val="24"/>
+                <w14:shadow w14:blurRad="50800" w14:dist="38100" w14:dir="2700000" w14:sx="100000" w14:sy="100000" w14:kx="0" w14:ky="0" w14:algn="tl">
+                  <w14:srgbClr w14:val="000000">
+                    <w14:alpha w14:val="60000"/>
+                  </w14:srgbClr>
+                </w14:shadow>
+              </w:rPr>
+              <w:t xml:space="preserve"> final </w:t>
             </w:r>
           </w:p>
         </w:tc>
@@ -2424,12 +2840,37 @@
                 <w:szCs w:val="24"/>
               </w:rPr>
             </w:pPr>
+            <w:proofErr w:type="spellStart"/>
             <w:r>
               <w:rPr>
                 <w:rFonts w:ascii="Arial" w:eastAsia="Times New Roman" w:hAnsi="Arial" w:cs="Arial"/>
                 <w:szCs w:val="24"/>
               </w:rPr>
-              <w:t xml:space="preserve">Examen final – production orale </w:t>
+              <w:t>Examen</w:t>
+            </w:r>
+            <w:proofErr w:type="spellEnd"/>
+            <w:r>
+              <w:rPr>
+                <w:rFonts w:ascii="Arial" w:eastAsia="Times New Roman" w:hAnsi="Arial" w:cs="Arial"/>
+                <w:szCs w:val="24"/>
+              </w:rPr>
+              <w:t xml:space="preserve"> final – production </w:t>
+            </w:r>
+            <w:proofErr w:type="spellStart"/>
+            <w:r>
+              <w:rPr>
+                <w:rFonts w:ascii="Arial" w:eastAsia="Times New Roman" w:hAnsi="Arial" w:cs="Arial"/>
+                <w:szCs w:val="24"/>
+              </w:rPr>
+              <w:t>orale</w:t>
+            </w:r>
+            <w:proofErr w:type="spellEnd"/>
+            <w:r>
+              <w:rPr>
+                <w:rFonts w:ascii="Arial" w:eastAsia="Times New Roman" w:hAnsi="Arial" w:cs="Arial"/>
+                <w:szCs w:val="24"/>
+              </w:rPr>
+              <w:t xml:space="preserve"> </w:t>
             </w:r>
           </w:p>
         </w:tc>
@@ -2478,12 +2919,53 @@
                 <w:szCs w:val="24"/>
               </w:rPr>
             </w:pPr>
+            <w:proofErr w:type="spellStart"/>
             <w:r>
               <w:rPr>
                 <w:rFonts w:ascii="Arial" w:eastAsia="Times New Roman" w:hAnsi="Arial" w:cs="Arial"/>
                 <w:szCs w:val="24"/>
               </w:rPr>
-              <w:t>Examen compréhension écrite (CM)</w:t>
+              <w:t>Examen</w:t>
+            </w:r>
+            <w:proofErr w:type="spellEnd"/>
+            <w:r>
+              <w:rPr>
+                <w:rFonts w:ascii="Arial" w:eastAsia="Times New Roman" w:hAnsi="Arial" w:cs="Arial"/>
+                <w:szCs w:val="24"/>
+              </w:rPr>
+              <w:t xml:space="preserve"> </w:t>
+            </w:r>
+            <w:proofErr w:type="spellStart"/>
+            <w:r>
+              <w:rPr>
+                <w:rFonts w:ascii="Arial" w:eastAsia="Times New Roman" w:hAnsi="Arial" w:cs="Arial"/>
+                <w:szCs w:val="24"/>
+              </w:rPr>
+              <w:t>compréhension</w:t>
+            </w:r>
+            <w:proofErr w:type="spellEnd"/>
+            <w:r>
+              <w:rPr>
+                <w:rFonts w:ascii="Arial" w:eastAsia="Times New Roman" w:hAnsi="Arial" w:cs="Arial"/>
+                <w:szCs w:val="24"/>
+              </w:rPr>
+              <w:t xml:space="preserve"> </w:t>
+            </w:r>
+            <w:proofErr w:type="spellStart"/>
+            <w:r>
+              <w:rPr>
+                <w:rFonts w:ascii="Arial" w:eastAsia="Times New Roman" w:hAnsi="Arial" w:cs="Arial"/>
+                <w:szCs w:val="24"/>
+              </w:rPr>
+              <w:t>écrite</w:t>
+            </w:r>
+            <w:proofErr w:type="spellEnd"/>
+            <w:r>
+              <w:rPr>
+                <w:rFonts w:ascii="Arial" w:eastAsia="Times New Roman" w:hAnsi="Arial" w:cs="Arial"/>
+                <w:szCs w:val="24"/>
+              </w:rPr>
+              <w:t xml:space="preserve"> (CM)</w:t>
             </w:r>
           </w:p>
         </w:tc>
@@ -2583,6 +3065,7 @@
                 <w:szCs w:val="24"/>
               </w:rPr>
             </w:pPr>
+            <w:proofErr w:type="spellStart"/>
             <w:r>
               <w:rPr>
                 <w:rFonts w:ascii="Arial" w:eastAsia="Times New Roman" w:hAnsi="Arial" w:cs="Arial"/>
@@ -2590,6 +3073,7 @@
               </w:rPr>
               <w:t>Examen</w:t>
             </w:r>
+            <w:proofErr w:type="spellEnd"/>
             <w:r>
               <w:rPr>
                 <w:rFonts w:ascii="Arial" w:eastAsia="Times New Roman" w:hAnsi="Arial" w:cs="Arial"/>
@@ -2602,8 +3086,33 @@
                 <w:rFonts w:ascii="Arial" w:eastAsia="Times New Roman" w:hAnsi="Arial" w:cs="Arial"/>
                 <w:szCs w:val="24"/>
               </w:rPr>
-              <w:t>final – compréhension orale</w:t>
+              <w:t xml:space="preserve">final – </w:t>
             </w:r>
+            <w:proofErr w:type="spellStart"/>
+            <w:r>
+              <w:rPr>
+                <w:rFonts w:ascii="Arial" w:eastAsia="Times New Roman" w:hAnsi="Arial" w:cs="Arial"/>
+                <w:szCs w:val="24"/>
+              </w:rPr>
+              <w:t>compréhension</w:t>
+            </w:r>
+            <w:proofErr w:type="spellEnd"/>
+            <w:r>
+              <w:rPr>
+                <w:rFonts w:ascii="Arial" w:eastAsia="Times New Roman" w:hAnsi="Arial" w:cs="Arial"/>
+                <w:szCs w:val="24"/>
+              </w:rPr>
+              <w:t xml:space="preserve"> </w:t>
+            </w:r>
+            <w:proofErr w:type="spellStart"/>
+            <w:r>
+              <w:rPr>
+                <w:rFonts w:ascii="Arial" w:eastAsia="Times New Roman" w:hAnsi="Arial" w:cs="Arial"/>
+                <w:szCs w:val="24"/>
+              </w:rPr>
+              <w:t>orale</w:t>
+            </w:r>
+            <w:proofErr w:type="spellEnd"/>
           </w:p>
         </w:tc>
         <w:tc>
@@ -2655,13 +3164,31 @@
                 <w:szCs w:val="24"/>
               </w:rPr>
             </w:pPr>
+            <w:proofErr w:type="spellStart"/>
             <w:r>
               <w:rPr>
                 <w:rFonts w:ascii="Arial" w:eastAsia="Times New Roman" w:hAnsi="Arial" w:cs="Arial"/>
                 <w:szCs w:val="24"/>
               </w:rPr>
-              <w:t>Examen production écrite</w:t>
+              <w:t>Examen</w:t>
             </w:r>
+            <w:proofErr w:type="spellEnd"/>
+            <w:r>
+              <w:rPr>
+                <w:rFonts w:ascii="Arial" w:eastAsia="Times New Roman" w:hAnsi="Arial" w:cs="Arial"/>
+                <w:szCs w:val="24"/>
+              </w:rPr>
+              <w:t xml:space="preserve"> production </w:t>
+            </w:r>
+            <w:proofErr w:type="spellStart"/>
+            <w:r>
+              <w:rPr>
+                <w:rFonts w:ascii="Arial" w:eastAsia="Times New Roman" w:hAnsi="Arial" w:cs="Arial"/>
+                <w:szCs w:val="24"/>
+              </w:rPr>
+              <w:t>écrite</w:t>
+            </w:r>
+            <w:proofErr w:type="spellEnd"/>
           </w:p>
         </w:tc>
         <w:tc>
@@ -2769,6 +3296,7 @@
                 </w14:shadow>
               </w:rPr>
             </w:pPr>
+            <w:proofErr w:type="spellStart"/>
             <w:r>
               <w:rPr>
                 <w:rFonts w:ascii="Arial" w:eastAsia="Times New Roman" w:hAnsi="Arial" w:cs="Arial"/>
@@ -2781,7 +3309,52 @@
                   </w14:srgbClr>
                 </w14:shadow>
               </w:rPr>
-              <w:t xml:space="preserve">Examen de diplôme </w:t>
+              <w:t>Examen</w:t>
+            </w:r>
+            <w:proofErr w:type="spellEnd"/>
+            <w:r>
+              <w:rPr>
+                <w:rFonts w:ascii="Arial" w:eastAsia="Times New Roman" w:hAnsi="Arial" w:cs="Arial"/>
+                <w:b/>
+                <w:smallCaps/>
+                <w:szCs w:val="24"/>
+                <w14:shadow w14:blurRad="50800" w14:dist="38100" w14:dir="2700000" w14:sx="100000" w14:sy="100000" w14:kx="0" w14:ky="0" w14:algn="tl">
+                  <w14:srgbClr w14:val="000000">
+                    <w14:alpha w14:val="60000"/>
+                  </w14:srgbClr>
+                </w14:shadow>
+              </w:rPr>
+              <w:t xml:space="preserve"> de </w:t>
+            </w:r>
+            <w:proofErr w:type="spellStart"/>
+            <w:r>
+              <w:rPr>
+                <w:rFonts w:ascii="Arial" w:eastAsia="Times New Roman" w:hAnsi="Arial" w:cs="Arial"/>
+                <w:b/>
+                <w:smallCaps/>
+                <w:szCs w:val="24"/>
+                <w14:shadow w14:blurRad="50800" w14:dist="38100" w14:dir="2700000" w14:sx="100000" w14:sy="100000" w14:kx="0" w14:ky="0" w14:algn="tl">
+                  <w14:srgbClr w14:val="000000">
+                    <w14:alpha w14:val="60000"/>
+                  </w14:srgbClr>
+                </w14:shadow>
+              </w:rPr>
+              <w:t>diplôme</w:t>
+            </w:r>
+            <w:proofErr w:type="spellEnd"/>
+            <w:r>
+              <w:rPr>
+                <w:rFonts w:ascii="Arial" w:eastAsia="Times New Roman" w:hAnsi="Arial" w:cs="Arial"/>
+                <w:b/>
+                <w:smallCaps/>
+                <w:szCs w:val="24"/>
+                <w14:shadow w14:blurRad="50800" w14:dist="38100" w14:dir="2700000" w14:sx="100000" w14:sy="100000" w14:kx="0" w14:ky="0" w14:algn="tl">
+                  <w14:srgbClr w14:val="000000">
+                    <w14:alpha w14:val="60000"/>
+                  </w14:srgbClr>
+                </w14:shadow>
+              </w:rPr>
+              <w:t xml:space="preserve"> </w:t>
             </w:r>
           </w:p>
         </w:tc>
@@ -2840,13 +3413,31 @@
                 <w:szCs w:val="24"/>
               </w:rPr>
             </w:pPr>
+            <w:proofErr w:type="spellStart"/>
             <w:r>
               <w:rPr>
                 <w:rFonts w:ascii="Arial" w:eastAsia="Times New Roman" w:hAnsi="Arial" w:cs="Arial"/>
                 <w:szCs w:val="24"/>
               </w:rPr>
-              <w:t>Examen production orale</w:t>
+              <w:t>Examen</w:t>
             </w:r>
+            <w:proofErr w:type="spellEnd"/>
+            <w:r>
+              <w:rPr>
+                <w:rFonts w:ascii="Arial" w:eastAsia="Times New Roman" w:hAnsi="Arial" w:cs="Arial"/>
+                <w:szCs w:val="24"/>
+              </w:rPr>
+              <w:t xml:space="preserve"> production </w:t>
+            </w:r>
+            <w:proofErr w:type="spellStart"/>
+            <w:r>
+              <w:rPr>
+                <w:rFonts w:ascii="Arial" w:eastAsia="Times New Roman" w:hAnsi="Arial" w:cs="Arial"/>
+                <w:szCs w:val="24"/>
+              </w:rPr>
+              <w:t>orale</w:t>
+            </w:r>
+            <w:proofErr w:type="spellEnd"/>
           </w:p>
         </w:tc>
         <w:tc>
@@ -2950,7 +3541,39 @@
                 <w:rFonts w:ascii="Arial" w:eastAsia="Times New Roman" w:hAnsi="Arial" w:cs="Arial"/>
                 <w:szCs w:val="24"/>
               </w:rPr>
-              <w:t xml:space="preserve">Production écrite (Partie A) </w:t>
+              <w:t xml:space="preserve">Production </w:t>
+            </w:r>
+            <w:proofErr w:type="spellStart"/>
+            <w:r>
+              <w:rPr>
+                <w:rFonts w:ascii="Arial" w:eastAsia="Times New Roman" w:hAnsi="Arial" w:cs="Arial"/>
+                <w:szCs w:val="24"/>
+              </w:rPr>
+              <w:t>écrite</w:t>
+            </w:r>
+            <w:proofErr w:type="spellEnd"/>
+            <w:r>
+              <w:rPr>
+                <w:rFonts w:ascii="Arial" w:eastAsia="Times New Roman" w:hAnsi="Arial" w:cs="Arial"/>
+                <w:szCs w:val="24"/>
+              </w:rPr>
+              <w:t xml:space="preserve"> (</w:t>
+            </w:r>
+            <w:proofErr w:type="spellStart"/>
+            <w:r>
+              <w:rPr>
+                <w:rFonts w:ascii="Arial" w:eastAsia="Times New Roman" w:hAnsi="Arial" w:cs="Arial"/>
+                <w:szCs w:val="24"/>
+              </w:rPr>
+              <w:t>Partie</w:t>
+            </w:r>
+            <w:proofErr w:type="spellEnd"/>
+            <w:r>
+              <w:rPr>
+                <w:rFonts w:ascii="Arial" w:eastAsia="Times New Roman" w:hAnsi="Arial" w:cs="Arial"/>
+                <w:szCs w:val="24"/>
+              </w:rPr>
+              <w:t xml:space="preserve"> A) </w:t>
             </w:r>
           </w:p>
         </w:tc>
@@ -2999,6 +3622,7 @@
                 <w:szCs w:val="24"/>
               </w:rPr>
             </w:pPr>
+            <w:proofErr w:type="spellStart"/>
             <w:r>
               <w:rPr>
                 <w:rFonts w:ascii="Arial" w:eastAsia="Times New Roman" w:hAnsi="Arial" w:cs="Arial"/>
@@ -3006,6 +3630,7 @@
               </w:rPr>
               <w:t>Examen</w:t>
             </w:r>
+            <w:proofErr w:type="spellEnd"/>
             <w:r>
               <w:rPr>
                 <w:rFonts w:ascii="Arial" w:eastAsia="Times New Roman" w:hAnsi="Arial" w:cs="Arial"/>
@@ -3013,13 +3638,31 @@
               </w:rPr>
               <w:t xml:space="preserve"> </w:t>
             </w:r>
+            <w:proofErr w:type="spellStart"/>
             <w:r>
               <w:rPr>
                 <w:rFonts w:ascii="Arial" w:eastAsia="Times New Roman" w:hAnsi="Arial" w:cs="Arial"/>
                 <w:szCs w:val="24"/>
               </w:rPr>
-              <w:t>compréhension orale</w:t>
+              <w:t>compréhension</w:t>
             </w:r>
+            <w:proofErr w:type="spellEnd"/>
+            <w:r>
+              <w:rPr>
+                <w:rFonts w:ascii="Arial" w:eastAsia="Times New Roman" w:hAnsi="Arial" w:cs="Arial"/>
+                <w:szCs w:val="24"/>
+              </w:rPr>
+              <w:t xml:space="preserve"> </w:t>
+            </w:r>
+            <w:proofErr w:type="spellStart"/>
+            <w:r>
+              <w:rPr>
+                <w:rFonts w:ascii="Arial" w:eastAsia="Times New Roman" w:hAnsi="Arial" w:cs="Arial"/>
+                <w:szCs w:val="24"/>
+              </w:rPr>
+              <w:t>orale</w:t>
+            </w:r>
+            <w:proofErr w:type="spellEnd"/>
           </w:p>
         </w:tc>
         <w:tc>
@@ -3223,7 +3866,7 @@
         </w:rPr>
         <w:t xml:space="preserve">                                   </w:t>
       </w:r>
-      <w:hyperlink r:id="rId32" w:history="1">
+      <w:hyperlink r:id="rId31" w:history="1">
         <w:r>
           <w:rPr>
             <w:rStyle w:val="Hyperlink"/>
@@ -3258,7 +3901,7 @@
         </w:rPr>
         <w:tab/>
       </w:r>
-      <w:hyperlink r:id="rId33" w:history="1">
+      <w:hyperlink r:id="rId32" w:history="1">
         <w:r>
           <w:rPr>
             <w:rStyle w:val="Hyperlink"/>
@@ -3291,7 +3934,7 @@
         </w:rPr>
         <w:t xml:space="preserve">   </w:t>
       </w:r>
-      <w:hyperlink r:id="rId34" w:history="1">
+      <w:hyperlink r:id="rId33" w:history="1">
         <w:r>
           <w:rPr>
             <w:rStyle w:val="Hyperlink"/>
@@ -3698,7 +4341,7 @@
                     <pic:cNvPicPr/>
                   </pic:nvPicPr>
                   <pic:blipFill>
-                    <a:blip r:embed="rId35" cstate="print">
+                    <a:blip r:embed="rId34" cstate="print">
                       <a:extLst>
                         <a:ext uri="{28A0092B-C50C-407E-A947-70E740481C1C}">
                           <a14:useLocalDpi xmlns:a14="http://schemas.microsoft.com/office/drawing/2010/main" val="0"/>
@@ -3908,17 +4551,117 @@
           <w:szCs w:val="24"/>
           <w:lang w:val="en-US"/>
         </w:rPr>
-        <w:t>(Diplôme d'études en langue Francaise)</w:t>
-      </w:r>
-      <w:r>
-        <w:rPr>
-          <w:rFonts w:ascii="Arial" w:hAnsi="Arial" w:cs="Arial"/>
+        <w:t>(</w:t>
+      </w:r>
+      <w:proofErr w:type="spellStart"/>
+      <w:r>
+        <w:rPr>
+          <w:rFonts w:ascii="Arial" w:hAnsi="Arial" w:cs="Arial"/>
+          <w:i/>
+          <w:iCs/>
           <w:color w:val="262626"/>
           <w:sz w:val="24"/>
           <w:szCs w:val="24"/>
           <w:lang w:val="en-US"/>
         </w:rPr>
-        <w:t xml:space="preserve"> is an official French Language Diploma awarded by France Ministry of National Education.  It is recgnized around the world and is valid for life. </w:t>
+        <w:t>Diplôme</w:t>
+      </w:r>
+      <w:proofErr w:type="spellEnd"/>
+      <w:r>
+        <w:rPr>
+          <w:rFonts w:ascii="Arial" w:hAnsi="Arial" w:cs="Arial"/>
+          <w:i/>
+          <w:iCs/>
+          <w:color w:val="262626"/>
+          <w:sz w:val="24"/>
+          <w:szCs w:val="24"/>
+          <w:lang w:val="en-US"/>
+        </w:rPr>
+        <w:t xml:space="preserve"> </w:t>
+      </w:r>
+      <w:proofErr w:type="spellStart"/>
+      <w:r>
+        <w:rPr>
+          <w:rFonts w:ascii="Arial" w:hAnsi="Arial" w:cs="Arial"/>
+          <w:i/>
+          <w:iCs/>
+          <w:color w:val="262626"/>
+          <w:sz w:val="24"/>
+          <w:szCs w:val="24"/>
+          <w:lang w:val="en-US"/>
+        </w:rPr>
+        <w:t>d'études</w:t>
+      </w:r>
+      <w:proofErr w:type="spellEnd"/>
+      <w:r>
+        <w:rPr>
+          <w:rFonts w:ascii="Arial" w:hAnsi="Arial" w:cs="Arial"/>
+          <w:i/>
+          <w:iCs/>
+          <w:color w:val="262626"/>
+          <w:sz w:val="24"/>
+          <w:szCs w:val="24"/>
+          <w:lang w:val="en-US"/>
+        </w:rPr>
+        <w:t xml:space="preserve"> en langue </w:t>
+      </w:r>
+      <w:proofErr w:type="spellStart"/>
+      <w:r>
+        <w:rPr>
+          <w:rFonts w:ascii="Arial" w:hAnsi="Arial" w:cs="Arial"/>
+          <w:i/>
+          <w:iCs/>
+          <w:color w:val="262626"/>
+          <w:sz w:val="24"/>
+          <w:szCs w:val="24"/>
+          <w:lang w:val="en-US"/>
+        </w:rPr>
+        <w:t>Francaise</w:t>
+      </w:r>
+      <w:proofErr w:type="spellEnd"/>
+      <w:r>
+        <w:rPr>
+          <w:rFonts w:ascii="Arial" w:hAnsi="Arial" w:cs="Arial"/>
+          <w:i/>
+          <w:iCs/>
+          <w:color w:val="262626"/>
+          <w:sz w:val="24"/>
+          <w:szCs w:val="24"/>
+          <w:lang w:val="en-US"/>
+        </w:rPr>
+        <w:t>)</w:t>
+      </w:r>
+      <w:r>
+        <w:rPr>
+          <w:rFonts w:ascii="Arial" w:hAnsi="Arial" w:cs="Arial"/>
+          <w:color w:val="262626"/>
+          <w:sz w:val="24"/>
+          <w:szCs w:val="24"/>
+          <w:lang w:val="en-US"/>
+        </w:rPr>
+        <w:t xml:space="preserve"> is an official French Language Diploma awarded by France Ministry of National Education.  It is </w:t>
+      </w:r>
+      <w:proofErr w:type="spellStart"/>
+      <w:r>
+        <w:rPr>
+          <w:rFonts w:ascii="Arial" w:hAnsi="Arial" w:cs="Arial"/>
+          <w:color w:val="262626"/>
+          <w:sz w:val="24"/>
+          <w:szCs w:val="24"/>
+          <w:lang w:val="en-US"/>
+        </w:rPr>
+        <w:t>recgnized</w:t>
+      </w:r>
+      <w:proofErr w:type="spellEnd"/>
+      <w:r>
+        <w:rPr>
+          <w:rFonts w:ascii="Arial" w:hAnsi="Arial" w:cs="Arial"/>
+          <w:color w:val="262626"/>
+          <w:sz w:val="24"/>
+          <w:szCs w:val="24"/>
+          <w:lang w:val="en-US"/>
+        </w:rPr>
+        <w:t xml:space="preserve"> around the world and is valid for life. </w:t>
       </w:r>
     </w:p>
     <w:p>
@@ -4038,7 +4781,7 @@
           <w:szCs w:val="24"/>
         </w:rPr>
       </w:pPr>
-      <w:hyperlink r:id="rId36" w:history="1">
+      <w:hyperlink r:id="rId35" w:history="1">
         <w:r>
           <w:rPr>
             <w:rFonts w:ascii="Arial" w:hAnsi="Arial" w:cs="Arial"/>
@@ -4112,7 +4855,7 @@
           <w:szCs w:val="24"/>
         </w:rPr>
       </w:pPr>
-      <w:hyperlink r:id="rId37" w:history="1">
+      <w:hyperlink r:id="rId36" w:history="1">
         <w:r>
           <w:rPr>
             <w:rStyle w:val="Hyperlink"/>
@@ -4134,7 +4877,7 @@
           <w:szCs w:val="24"/>
         </w:rPr>
       </w:pPr>
-      <w:hyperlink r:id="rId38" w:history="1">
+      <w:hyperlink r:id="rId37" w:history="1">
         <w:r>
           <w:rPr>
             <w:rStyle w:val="Hyperlink"/>
@@ -4156,7 +4899,7 @@
           <w:szCs w:val="24"/>
         </w:rPr>
       </w:pPr>
-      <w:hyperlink r:id="rId39" w:history="1">
+      <w:hyperlink r:id="rId38" w:history="1">
         <w:r>
           <w:rPr>
             <w:rStyle w:val="Hyperlink"/>
@@ -4178,7 +4921,7 @@
           <w:szCs w:val="24"/>
         </w:rPr>
       </w:pPr>
-      <w:hyperlink r:id="rId40" w:history="1">
+      <w:hyperlink r:id="rId39" w:history="1">
         <w:r>
           <w:rPr>
             <w:rStyle w:val="Hyperlink"/>
@@ -4202,7 +4945,7 @@
           <w:u w:val="single"/>
         </w:rPr>
       </w:pPr>
-      <w:hyperlink r:id="rId41" w:history="1">
+      <w:hyperlink r:id="rId40" w:history="1">
         <w:r>
           <w:rPr>
             <w:rFonts w:ascii="Arial" w:hAnsi="Arial" w:cs="Arial"/>
@@ -4267,7 +5010,7 @@
         </w:rPr>
         <w:t xml:space="preserve"> </w:t>
       </w:r>
-      <w:hyperlink r:id="rId42" w:history="1">
+      <w:hyperlink r:id="rId41" w:history="1">
         <w:r>
           <w:rPr>
             <w:rStyle w:val="Hyperlink"/>
@@ -4328,8 +5071,9 @@
           <w:szCs w:val="24"/>
           <w:lang w:val="fr-FR"/>
         </w:rPr>
-        <w:t xml:space="preserve">ge Maurick - </w:t>
-      </w:r>
+        <w:t xml:space="preserve">ge </w:t>
+      </w:r>
+      <w:proofErr w:type="spellStart"/>
       <w:r>
         <w:rPr>
           <w:rFonts w:ascii="Arial" w:hAnsi="Arial" w:cs="Arial"/>
@@ -4338,6 +5082,27 @@
           <w:szCs w:val="24"/>
           <w:lang w:val="fr-FR"/>
         </w:rPr>
+        <w:t>Maurick</w:t>
+      </w:r>
+      <w:proofErr w:type="spellEnd"/>
+      <w:r>
+        <w:rPr>
+          <w:rFonts w:ascii="Arial" w:hAnsi="Arial" w:cs="Arial"/>
+          <w:b/>
+          <w:sz w:val="24"/>
+          <w:szCs w:val="24"/>
+          <w:lang w:val="fr-FR"/>
+        </w:rPr>
+        <w:t xml:space="preserve"> - </w:t>
+      </w:r>
+      <w:r>
+        <w:rPr>
+          <w:rFonts w:ascii="Arial" w:hAnsi="Arial" w:cs="Arial"/>
+          <w:b/>
+          <w:sz w:val="24"/>
+          <w:szCs w:val="24"/>
+          <w:lang w:val="fr-FR"/>
+        </w:rPr>
         <w:t xml:space="preserve">Pays-Bas </w:t>
       </w:r>
       <w:r>
@@ -4442,19 +5207,50 @@
         </w:rPr>
         <w:t xml:space="preserve"> from the </w:t>
       </w:r>
-      <w:hyperlink r:id="rId43" w:history="1">
-        <w:r>
-          <w:rPr>
-            <w:rFonts w:ascii="Arial" w:hAnsi="Arial" w:cs="Arial"/>
-            <w:color w:val="0000F6"/>
-            <w:sz w:val="24"/>
-            <w:szCs w:val="24"/>
-            <w:u w:val="single" w:color="0000F6"/>
-            <w:lang w:val="en-US"/>
-          </w:rPr>
-          <w:t>Maurick College</w:t>
-        </w:r>
-      </w:hyperlink>
+      <w:proofErr w:type="spellStart"/>
+      <w:r>
+        <w:fldChar w:fldCharType="begin"/>
+      </w:r>
+      <w:r>
+        <w:instrText xml:space="preserve"> HYPERLINK "http://www.maurickcollege.net/" </w:instrText>
+      </w:r>
+      <w:r>
+        <w:fldChar w:fldCharType="separate"/>
+      </w:r>
+      <w:r>
+        <w:rPr>
+          <w:rFonts w:ascii="Arial" w:hAnsi="Arial" w:cs="Arial"/>
+          <w:color w:val="0000F6"/>
+          <w:sz w:val="24"/>
+          <w:szCs w:val="24"/>
+          <w:u w:val="single" w:color="0000F6"/>
+          <w:lang w:val="en-US"/>
+        </w:rPr>
+        <w:t>Maurick</w:t>
+      </w:r>
+      <w:proofErr w:type="spellEnd"/>
+      <w:r>
+        <w:rPr>
+          <w:rFonts w:ascii="Arial" w:hAnsi="Arial" w:cs="Arial"/>
+          <w:color w:val="0000F6"/>
+          <w:sz w:val="24"/>
+          <w:szCs w:val="24"/>
+          <w:u w:val="single" w:color="0000F6"/>
+          <w:lang w:val="en-US"/>
+        </w:rPr>
+        <w:t xml:space="preserve"> College</w:t>
+      </w:r>
+      <w:r>
+        <w:rPr>
+          <w:rFonts w:ascii="Arial" w:hAnsi="Arial" w:cs="Arial"/>
+          <w:color w:val="0000F6"/>
+          <w:sz w:val="24"/>
+          <w:szCs w:val="24"/>
+          <w:u w:val="single" w:color="0000F6"/>
+          <w:lang w:val="en-US"/>
+        </w:rPr>
+        <w:fldChar w:fldCharType="end"/>
+      </w:r>
       <w:r>
         <w:rPr>
           <w:rFonts w:ascii="Arial" w:hAnsi="Arial" w:cs="Arial"/>
@@ -4465,19 +5261,39 @@
         </w:rPr>
         <w:t> of </w:t>
       </w:r>
-      <w:hyperlink r:id="rId44" w:history="1">
-        <w:r>
-          <w:rPr>
-            <w:rFonts w:ascii="Arial" w:hAnsi="Arial" w:cs="Arial"/>
-            <w:color w:val="0000F6"/>
-            <w:sz w:val="24"/>
-            <w:szCs w:val="24"/>
-            <w:u w:val="single" w:color="0000F6"/>
-            <w:lang w:val="en-US"/>
-          </w:rPr>
-          <w:t>Vught</w:t>
-        </w:r>
-      </w:hyperlink>
+      <w:proofErr w:type="spellStart"/>
+      <w:r>
+        <w:fldChar w:fldCharType="begin"/>
+      </w:r>
+      <w:r>
+        <w:instrText xml:space="preserve"> HYPERLINK "http://en.wikipedia.org/wiki/Vught" </w:instrText>
+      </w:r>
+      <w:r>
+        <w:fldChar w:fldCharType="separate"/>
+      </w:r>
+      <w:r>
+        <w:rPr>
+          <w:rFonts w:ascii="Arial" w:hAnsi="Arial" w:cs="Arial"/>
+          <w:color w:val="0000F6"/>
+          <w:sz w:val="24"/>
+          <w:szCs w:val="24"/>
+          <w:u w:val="single" w:color="0000F6"/>
+          <w:lang w:val="en-US"/>
+        </w:rPr>
+        <w:t>Vught</w:t>
+      </w:r>
+      <w:proofErr w:type="spellEnd"/>
+      <w:r>
+        <w:rPr>
+          <w:rFonts w:ascii="Arial" w:hAnsi="Arial" w:cs="Arial"/>
+          <w:color w:val="0000F6"/>
+          <w:sz w:val="24"/>
+          <w:szCs w:val="24"/>
+          <w:u w:val="single" w:color="0000F6"/>
+          <w:lang w:val="en-US"/>
+        </w:rPr>
+        <w:fldChar w:fldCharType="end"/>
+      </w:r>
       <w:r>
         <w:rPr>
           <w:rFonts w:ascii="Arial" w:hAnsi="Arial" w:cs="Arial"/>
@@ -4486,8 +5302,32 @@
           <w:szCs w:val="24"/>
           <w:lang w:val="en-US"/>
         </w:rPr>
-        <w:t xml:space="preserve">, Netherlands.  The 10 days was filled with authentic linguistic and cultural activities varied from a visit to the Glenbow Museum, line dancing, </w:t>
-      </w:r>
+        <w:t xml:space="preserve">, Netherlands.  The 10 days was filled with authentic linguistic and cultural activities varied from a visit to the </w:t>
+      </w:r>
+      <w:proofErr w:type="spellStart"/>
+      <w:r>
+        <w:rPr>
+          <w:rFonts w:ascii="Arial" w:hAnsi="Arial" w:cs="Arial"/>
+          <w:color w:val="262626"/>
+          <w:sz w:val="24"/>
+          <w:szCs w:val="24"/>
+          <w:lang w:val="en-US"/>
+        </w:rPr>
+        <w:t>Glenbow</w:t>
+      </w:r>
+      <w:proofErr w:type="spellEnd"/>
+      <w:r>
+        <w:rPr>
+          <w:rFonts w:ascii="Arial" w:hAnsi="Arial" w:cs="Arial"/>
+          <w:color w:val="262626"/>
+          <w:sz w:val="24"/>
+          <w:szCs w:val="24"/>
+          <w:lang w:val="en-US"/>
+        </w:rPr>
+        <w:t xml:space="preserve"> Museum, line dancing, </w:t>
+      </w:r>
+      <w:proofErr w:type="spellStart"/>
+      <w:proofErr w:type="gramStart"/>
       <w:r>
         <w:rPr>
           <w:rFonts w:ascii="Arial" w:hAnsi="Arial" w:cs="Arial"/>
@@ -4498,8 +5338,36 @@
           <w:szCs w:val="24"/>
           <w:lang w:val="en-US"/>
         </w:rPr>
-        <w:t>cabane à sucre</w:t>
-      </w:r>
+        <w:t>cabane</w:t>
+      </w:r>
+      <w:proofErr w:type="spellEnd"/>
+      <w:proofErr w:type="gramEnd"/>
+      <w:r>
+        <w:rPr>
+          <w:rFonts w:ascii="Arial" w:hAnsi="Arial" w:cs="Arial"/>
+          <w:i/>
+          <w:iCs/>
+          <w:color w:val="262626"/>
+          <w:sz w:val="24"/>
+          <w:szCs w:val="24"/>
+          <w:lang w:val="en-US"/>
+        </w:rPr>
+        <w:t xml:space="preserve"> à </w:t>
+      </w:r>
+      <w:proofErr w:type="spellStart"/>
+      <w:r>
+        <w:rPr>
+          <w:rFonts w:ascii="Arial" w:hAnsi="Arial" w:cs="Arial"/>
+          <w:i/>
+          <w:iCs/>
+          <w:color w:val="262626"/>
+          <w:sz w:val="24"/>
+          <w:szCs w:val="24"/>
+          <w:lang w:val="en-US"/>
+        </w:rPr>
+        <w:t>sucre</w:t>
+      </w:r>
+      <w:proofErr w:type="spellEnd"/>
       <w:r>
         <w:rPr>
           <w:rFonts w:ascii="Arial" w:hAnsi="Arial" w:cs="Arial"/>
@@ -4578,7 +5446,7 @@
         </w:rPr>
         <w:t xml:space="preserve"> </w:t>
       </w:r>
-      <w:hyperlink r:id="rId45" w:history="1">
+      <w:hyperlink r:id="rId42" w:history="1">
         <w:r>
           <w:rPr>
             <w:rStyle w:val="Hyperlink"/>
@@ -4636,7 +5504,7 @@
                     <pic:cNvPicPr/>
                   </pic:nvPicPr>
                   <pic:blipFill>
-                    <a:blip r:embed="rId46">
+                    <a:blip r:embed="rId43">
                       <a:extLst>
                         <a:ext uri="{28A0092B-C50C-407E-A947-70E740481C1C}">
                           <a14:useLocalDpi xmlns:a14="http://schemas.microsoft.com/office/drawing/2010/main" val="0"/>
@@ -4741,7 +5609,7 @@
         </w:rPr>
         <w:t xml:space="preserve">  </w:t>
       </w:r>
-      <w:hyperlink r:id="rId47" w:history="1">
+      <w:hyperlink r:id="rId44" w:history="1">
         <w:r>
           <w:rPr>
             <w:rFonts w:ascii="Arial" w:hAnsi="Arial" w:cs="Arial"/>
@@ -4866,7 +5734,7 @@
         </w:rPr>
         <w:t xml:space="preserve"> </w:t>
       </w:r>
-      <w:hyperlink r:id="rId48" w:history="1">
+      <w:hyperlink r:id="rId45" w:history="1">
         <w:r>
           <w:rPr>
             <w:rStyle w:val="Hyperlink"/>
@@ -4928,8 +5796,20 @@
           <w:sz w:val="24"/>
           <w:szCs w:val="24"/>
         </w:rPr>
-        <w:t>At Aberhart</w:t>
-      </w:r>
+        <w:t xml:space="preserve">At </w:t>
+      </w:r>
+      <w:proofErr w:type="spellStart"/>
+      <w:r>
+        <w:rPr>
+          <w:rFonts w:ascii="Arial" w:hAnsi="Arial" w:cs="Arial"/>
+          <w:b/>
+          <w:color w:val="F79646" w:themeColor="accent6"/>
+          <w:sz w:val="24"/>
+          <w:szCs w:val="24"/>
+        </w:rPr>
+        <w:t>Aberhart</w:t>
+      </w:r>
+      <w:proofErr w:type="spellEnd"/>
       <w:r>
         <w:rPr>
           <w:rFonts w:ascii="Arial" w:hAnsi="Arial" w:cs="Arial"/>
@@ -5266,7 +6146,7 @@
           <w:szCs w:val="24"/>
         </w:rPr>
       </w:pPr>
-      <w:hyperlink r:id="rId49" w:tgtFrame="_blank" w:history="1">
+      <w:hyperlink r:id="rId46" w:tgtFrame="_blank" w:history="1">
         <w:r>
           <w:rPr>
             <w:rStyle w:val="Hyperlink"/>
@@ -5300,7 +6180,7 @@
           <w:szCs w:val="24"/>
         </w:rPr>
       </w:pPr>
-      <w:hyperlink r:id="rId50" w:history="1">
+      <w:hyperlink r:id="rId47" w:history="1">
         <w:r>
           <w:rPr>
             <w:rStyle w:val="Hyperlink"/>
@@ -5326,7 +6206,7 @@
           <w:szCs w:val="24"/>
         </w:rPr>
       </w:pPr>
-      <w:hyperlink r:id="rId51" w:history="1">
+      <w:hyperlink r:id="rId48" w:history="1">
         <w:r>
           <w:rPr>
             <w:rStyle w:val="Hyperlink"/>
@@ -5336,6 +6216,7 @@
           </w:rPr>
           <w:t xml:space="preserve">Course Challenge </w:t>
         </w:r>
+        <w:proofErr w:type="spellStart"/>
         <w:r>
           <w:rPr>
             <w:rStyle w:val="Hyperlink"/>
@@ -5345,6 +6226,7 @@
           </w:rPr>
           <w:t>Porfolio</w:t>
         </w:r>
+        <w:proofErr w:type="spellEnd"/>
       </w:hyperlink>
     </w:p>
     <w:p>
@@ -5602,13 +6484,23 @@
           <w:szCs w:val="24"/>
         </w:rPr>
       </w:pPr>
-      <w:r>
-        <w:rPr>
-          <w:rFonts w:ascii="Arial" w:hAnsi="Arial" w:cs="Arial"/>
-          <w:sz w:val="24"/>
-          <w:szCs w:val="24"/>
-        </w:rPr>
-        <w:t>Students who wish to challenge FSL 30</w:t>
+      <w:proofErr w:type="gramStart"/>
+      <w:r>
+        <w:rPr>
+          <w:rFonts w:ascii="Arial" w:hAnsi="Arial" w:cs="Arial"/>
+          <w:sz w:val="24"/>
+          <w:szCs w:val="24"/>
+        </w:rPr>
+        <w:t>Students</w:t>
+      </w:r>
+      <w:proofErr w:type="gramEnd"/>
+      <w:r>
+        <w:rPr>
+          <w:rFonts w:ascii="Arial" w:hAnsi="Arial" w:cs="Arial"/>
+          <w:sz w:val="24"/>
+          <w:szCs w:val="24"/>
+        </w:rPr>
+        <w:t xml:space="preserve"> who wish to challenge FSL 30</w:t>
       </w:r>
       <w:r>
         <w:rPr>
@@ -5877,77 +6769,12 @@
           <w:numId w:val="14"/>
         </w:numPr>
         <w:rPr>
-          <w:rStyle w:val="Hyperlink"/>
-          <w:rFonts w:ascii="Arial" w:hAnsi="Arial" w:cs="Arial"/>
-          <w:sz w:val="24"/>
-          <w:szCs w:val="24"/>
-        </w:rPr>
-      </w:pPr>
-      <w:r>
-        <w:rPr>
-          <w:rFonts w:ascii="Arial" w:hAnsi="Arial" w:cs="Arial"/>
-          <w:sz w:val="24"/>
-          <w:szCs w:val="24"/>
-        </w:rPr>
-        <w:fldChar w:fldCharType="begin"/>
-      </w:r>
-      <w:r>
-        <w:rPr>
-          <w:rFonts w:ascii="Arial" w:hAnsi="Arial" w:cs="Arial"/>
-          <w:sz w:val="24"/>
-          <w:szCs w:val="24"/>
-        </w:rPr>
-        <w:instrText>HYPERLINK "http://schools.cbe.ab.ca/b829/aberhart/programs/french-immersion/student-faq-application-challenge-fsl-30-9y.pdf" \t "_blank"</w:instrText>
-      </w:r>
-      <w:r>
-        <w:rPr>
-          <w:rFonts w:ascii="Arial" w:hAnsi="Arial" w:cs="Arial"/>
-          <w:sz w:val="24"/>
-          <w:szCs w:val="24"/>
-        </w:rPr>
-        <w:fldChar w:fldCharType="separate"/>
-      </w:r>
-      <w:r>
-        <w:rPr>
-          <w:rStyle w:val="Hyperlink"/>
-          <w:rFonts w:ascii="Arial" w:hAnsi="Arial" w:cs="Arial"/>
-          <w:sz w:val="24"/>
-          <w:szCs w:val="24"/>
-        </w:rPr>
-        <w:t>FAQ and application form</w:t>
-      </w:r>
-      <w:r>
-        <w:rPr>
-          <w:rStyle w:val="Hyperlink"/>
-          <w:rFonts w:ascii="Arial" w:hAnsi="Arial" w:cs="Arial"/>
-          <w:sz w:val="24"/>
-          <w:szCs w:val="24"/>
-        </w:rPr>
-        <w:t xml:space="preserve"> </w:t>
-      </w:r>
-    </w:p>
-    <w:p>
-      <w:pPr>
-        <w:pStyle w:val="ListParagraph"/>
-        <w:numPr>
-          <w:ilvl w:val="0"/>
-          <w:numId w:val="14"/>
-        </w:numPr>
-        <w:rPr>
-          <w:rFonts w:ascii="Arial" w:hAnsi="Arial" w:cs="Arial"/>
-          <w:sz w:val="24"/>
-          <w:szCs w:val="24"/>
-        </w:rPr>
-      </w:pPr>
-      <w:r>
-        <w:rPr>
-          <w:rFonts w:ascii="Arial" w:hAnsi="Arial" w:cs="Arial"/>
-          <w:sz w:val="24"/>
-          <w:szCs w:val="24"/>
-        </w:rPr>
-        <w:fldChar w:fldCharType="end"/>
-      </w:r>
-      <w:hyperlink r:id="rId52" w:tgtFrame="_blank" w:history="1">
+          <w:rFonts w:ascii="Arial" w:hAnsi="Arial" w:cs="Arial"/>
+          <w:sz w:val="24"/>
+          <w:szCs w:val="24"/>
+        </w:rPr>
+      </w:pPr>
+      <w:hyperlink r:id="rId49" w:history="1">
         <w:r>
           <w:rPr>
             <w:rStyle w:val="Hyperlink"/>
@@ -5955,8 +6782,26 @@
             <w:sz w:val="24"/>
             <w:szCs w:val="24"/>
           </w:rPr>
-          <w:t xml:space="preserve">Student </w:t>
+          <w:t>FAQ</w:t>
         </w:r>
+      </w:hyperlink>
+      <w:bookmarkStart w:id="0" w:name="_GoBack"/>
+      <w:bookmarkEnd w:id="0"/>
+    </w:p>
+    <w:p>
+      <w:pPr>
+        <w:pStyle w:val="ListParagraph"/>
+        <w:numPr>
+          <w:ilvl w:val="0"/>
+          <w:numId w:val="14"/>
+        </w:numPr>
+        <w:rPr>
+          <w:rFonts w:ascii="Arial" w:hAnsi="Arial" w:cs="Arial"/>
+          <w:sz w:val="24"/>
+          <w:szCs w:val="24"/>
+        </w:rPr>
+      </w:pPr>
+      <w:hyperlink r:id="rId50" w:tgtFrame="_blank" w:history="1">
         <w:r>
           <w:rPr>
             <w:rStyle w:val="Hyperlink"/>
@@ -5964,8 +6809,32 @@
             <w:sz w:val="24"/>
             <w:szCs w:val="24"/>
           </w:rPr>
-          <w:t>Course Challenge</w:t>
+          <w:t>Student Course Challenge Application Package</w:t>
         </w:r>
+      </w:hyperlink>
+      <w:r>
+        <w:rPr>
+          <w:rFonts w:ascii="Arial" w:hAnsi="Arial" w:cs="Arial"/>
+          <w:sz w:val="24"/>
+          <w:szCs w:val="24"/>
+        </w:rPr>
+        <w:t>.</w:t>
+      </w:r>
+    </w:p>
+    <w:p>
+      <w:pPr>
+        <w:pStyle w:val="ListParagraph"/>
+        <w:numPr>
+          <w:ilvl w:val="0"/>
+          <w:numId w:val="14"/>
+        </w:numPr>
+        <w:rPr>
+          <w:rFonts w:ascii="Arial" w:hAnsi="Arial" w:cs="Arial"/>
+          <w:sz w:val="24"/>
+          <w:szCs w:val="24"/>
+        </w:rPr>
+      </w:pPr>
+      <w:hyperlink r:id="rId51" w:tgtFrame="_blank" w:history="1">
         <w:r>
           <w:rPr>
             <w:rStyle w:val="Hyperlink"/>
@@ -5973,8 +6842,9 @@
             <w:sz w:val="24"/>
             <w:szCs w:val="24"/>
           </w:rPr>
-          <w:t xml:space="preserve"> evaluation</w:t>
+          <w:t xml:space="preserve">Student Evaluation </w:t>
         </w:r>
+        <w:proofErr w:type="spellStart"/>
         <w:r>
           <w:rPr>
             <w:rStyle w:val="Hyperlink"/>
@@ -5982,43 +6852,9 @@
             <w:sz w:val="24"/>
             <w:szCs w:val="24"/>
           </w:rPr>
-          <w:t xml:space="preserve"> </w:t>
+          <w:t>Rubriques</w:t>
         </w:r>
-        <w:r>
-          <w:rPr>
-            <w:rStyle w:val="Hyperlink"/>
-            <w:rFonts w:ascii="Arial" w:hAnsi="Arial" w:cs="Arial"/>
-            <w:b/>
-            <w:sz w:val="24"/>
-            <w:szCs w:val="24"/>
-          </w:rPr>
-          <w:t>Package</w:t>
-        </w:r>
-      </w:hyperlink>
-      <w:r>
-        <w:rPr>
-          <w:rFonts w:ascii="Arial" w:hAnsi="Arial" w:cs="Arial"/>
-          <w:b/>
-          <w:sz w:val="24"/>
-          <w:szCs w:val="24"/>
-        </w:rPr>
-        <w:t>.</w:t>
-      </w:r>
-    </w:p>
-    <w:p>
-      <w:pPr>
-        <w:pStyle w:val="ListParagraph"/>
-        <w:numPr>
-          <w:ilvl w:val="0"/>
-          <w:numId w:val="14"/>
-        </w:numPr>
-        <w:rPr>
-          <w:rFonts w:ascii="Arial" w:hAnsi="Arial" w:cs="Arial"/>
-          <w:sz w:val="24"/>
-          <w:szCs w:val="24"/>
-        </w:rPr>
-      </w:pPr>
-      <w:hyperlink r:id="rId53" w:tgtFrame="_blank" w:history="1">
+        <w:proofErr w:type="spellEnd"/>
         <w:r>
           <w:rPr>
             <w:rStyle w:val="Hyperlink"/>
@@ -6026,25 +6862,7 @@
             <w:sz w:val="24"/>
             <w:szCs w:val="24"/>
           </w:rPr>
-          <w:t xml:space="preserve">Student evaluation </w:t>
-        </w:r>
-        <w:r>
-          <w:rPr>
-            <w:rStyle w:val="Hyperlink"/>
-            <w:rFonts w:ascii="Arial" w:hAnsi="Arial" w:cs="Arial"/>
-            <w:sz w:val="24"/>
-            <w:szCs w:val="24"/>
-          </w:rPr>
-          <w:t xml:space="preserve">sheets </w:t>
-        </w:r>
-        <w:r>
-          <w:rPr>
-            <w:rStyle w:val="Hyperlink"/>
-            <w:rFonts w:ascii="Arial" w:hAnsi="Arial" w:cs="Arial"/>
-            <w:sz w:val="24"/>
-            <w:szCs w:val="24"/>
-          </w:rPr>
-          <w:t>(spoken &amp; written expression)</w:t>
+          <w:t xml:space="preserve"> (spoken &amp; written expression)</w:t>
         </w:r>
       </w:hyperlink>
     </w:p>
@@ -6216,6 +7034,7 @@
         </w:rPr>
         <w:t xml:space="preserve">The </w:t>
       </w:r>
+      <w:proofErr w:type="spellStart"/>
       <w:r>
         <w:rPr>
           <w:rFonts w:ascii="Arial" w:hAnsi="Arial" w:cs="Arial"/>
@@ -6226,6 +7045,7 @@
         </w:rPr>
         <w:t>Francophonie</w:t>
       </w:r>
+      <w:proofErr w:type="spellEnd"/>
       <w:r>
         <w:rPr>
           <w:rFonts w:ascii="Arial" w:hAnsi="Arial" w:cs="Arial"/>
@@ -6709,9 +7529,9 @@
       </w:pPr>
     </w:p>
     <w:sectPr>
-      <w:headerReference w:type="even" r:id="rId54"/>
-      <w:headerReference w:type="default" r:id="rId55"/>
-      <w:headerReference w:type="first" r:id="rId56"/>
+      <w:headerReference w:type="even" r:id="rId52"/>
+      <w:headerReference w:type="default" r:id="rId53"/>
+      <w:headerReference w:type="first" r:id="rId54"/>
       <w:pgSz w:w="12240" w:h="15840"/>
       <w:pgMar w:top="567" w:right="720" w:bottom="284" w:left="720" w:header="709" w:footer="709" w:gutter="0"/>
       <w:cols w:space="708"/>

</xml_diff>